<commit_message>
07.06. 16.57. работа по 1.3
</commit_message>
<xml_diff>
--- a/кусочки диплома/1.1 с правками Цвигун.docx
+++ b/кусочки диплома/1.1 с правками Цвигун.docx
@@ -29,6 +29,7 @@
         </w:rPr>
       </w:pPr>
       <w:commentRangeStart w:id="0"/>
+      <w:proofErr w:type="spellStart"/>
       <w:r>
         <w:rPr>
           <w:rFonts w:cs="Times New Roman"/>
@@ -36,8 +37,9 @@
           <w:sz w:val="32"/>
           <w:szCs w:val="32"/>
         </w:rPr>
-        <w:t>Звуко-ритмичес</w:t>
-      </w:r>
+        <w:t>Звуко</w:t>
+      </w:r>
+      <w:proofErr w:type="spellEnd"/>
       <w:r>
         <w:rPr>
           <w:rFonts w:cs="Times New Roman"/>
@@ -45,6 +47,15 @@
           <w:sz w:val="32"/>
           <w:szCs w:val="32"/>
         </w:rPr>
+        <w:t>-ритмичес</w:t>
+      </w:r>
+      <w:r>
+        <w:rPr>
+          <w:rFonts w:cs="Times New Roman"/>
+          <w:b/>
+          <w:sz w:val="32"/>
+          <w:szCs w:val="32"/>
+        </w:rPr>
         <w:t>кий уровень поэтической системы</w:t>
       </w:r>
       <w:commentRangeEnd w:id="0"/>
@@ -192,12 +203,21 @@
         </w:rPr>
         <w:t xml:space="preserve">М. Л. </w:t>
       </w:r>
-      <w:r>
-        <w:rPr>
-          <w:rFonts w:cs="Times New Roman"/>
-          <w:szCs w:val="28"/>
-        </w:rPr>
-        <w:t xml:space="preserve">Гаспаров </w:t>
+      <w:proofErr w:type="spellStart"/>
+      <w:r>
+        <w:rPr>
+          <w:rFonts w:cs="Times New Roman"/>
+          <w:szCs w:val="28"/>
+        </w:rPr>
+        <w:t>Гаспаров</w:t>
+      </w:r>
+      <w:proofErr w:type="spellEnd"/>
+      <w:r>
+        <w:rPr>
+          <w:rFonts w:cs="Times New Roman"/>
+          <w:szCs w:val="28"/>
+        </w:rPr>
+        <w:t xml:space="preserve"> </w:t>
       </w:r>
       <w:r>
         <w:rPr>
@@ -379,7 +399,23 @@
           <w:rFonts w:cs="Times New Roman"/>
           <w:szCs w:val="28"/>
         </w:rPr>
-        <w:t>столь разные по своему отношению с творчеству поэта</w:t>
+        <w:t xml:space="preserve">столь разные по своему отношению </w:t>
+      </w:r>
+      <w:proofErr w:type="gramStart"/>
+      <w:r>
+        <w:rPr>
+          <w:rFonts w:cs="Times New Roman"/>
+          <w:szCs w:val="28"/>
+        </w:rPr>
+        <w:t>с творчеству</w:t>
+      </w:r>
+      <w:proofErr w:type="gramEnd"/>
+      <w:r>
+        <w:rPr>
+          <w:rFonts w:cs="Times New Roman"/>
+          <w:szCs w:val="28"/>
+        </w:rPr>
+        <w:t xml:space="preserve"> поэта</w:t>
       </w:r>
       <w:r>
         <w:rPr>
@@ -402,6 +438,7 @@
         </w:rPr>
         <w:t xml:space="preserve"> </w:t>
       </w:r>
+      <w:proofErr w:type="spellStart"/>
       <w:r>
         <w:rPr>
           <w:rFonts w:cs="Times New Roman"/>
@@ -409,6 +446,7 @@
         </w:rPr>
         <w:t>Карабичевский</w:t>
       </w:r>
+      <w:proofErr w:type="spellEnd"/>
       <w:r>
         <w:rPr>
           <w:rStyle w:val="a9"/>
@@ -596,7 +634,23 @@
           <w:rFonts w:cs="Times New Roman"/>
           <w:szCs w:val="28"/>
         </w:rPr>
-        <w:t>, а к вопросу о звуко-ритмической организации подходить с «расширенной» позиции</w:t>
+        <w:t xml:space="preserve">, а к вопросу о </w:t>
+      </w:r>
+      <w:proofErr w:type="spellStart"/>
+      <w:r>
+        <w:rPr>
+          <w:rFonts w:cs="Times New Roman"/>
+          <w:szCs w:val="28"/>
+        </w:rPr>
+        <w:t>звуко</w:t>
+      </w:r>
+      <w:proofErr w:type="spellEnd"/>
+      <w:r>
+        <w:rPr>
+          <w:rFonts w:cs="Times New Roman"/>
+          <w:szCs w:val="28"/>
+        </w:rPr>
+        <w:t>-ритмической организации подходить с «расширенной» позиции</w:t>
       </w:r>
       <w:r>
         <w:rPr>
@@ -636,7 +690,15 @@
         <w:t xml:space="preserve"> Маяковского</w:t>
       </w:r>
       <w:r>
-        <w:t>, так же как и его поэзии,</w:t>
+        <w:t xml:space="preserve">, так </w:t>
+      </w:r>
+      <w:proofErr w:type="gramStart"/>
+      <w:r>
+        <w:t>же</w:t>
+      </w:r>
+      <w:proofErr w:type="gramEnd"/>
+      <w:r>
+        <w:t xml:space="preserve"> как и его поэзии,</w:t>
       </w:r>
       <w:r>
         <w:t xml:space="preserve"> неразрывно свя</w:t>
@@ -855,6 +917,7 @@
         </w:rPr>
         <w:t> </w:t>
       </w:r>
+      <w:proofErr w:type="spellStart"/>
       <w:r>
         <w:rPr>
           <w:rStyle w:val="aa"/>
@@ -865,6 +928,7 @@
         </w:rPr>
         <w:t>Гуме</w:t>
       </w:r>
+      <w:proofErr w:type="spellEnd"/>
       <w:r>
         <w:rPr>
           <w:rStyle w:val="aa"/>
@@ -1556,6 +1620,7 @@
         </w:rPr>
         <w:t> </w:t>
       </w:r>
+      <w:proofErr w:type="spellStart"/>
       <w:r>
         <w:rPr>
           <w:rStyle w:val="aa"/>
@@ -1566,6 +1631,7 @@
         </w:rPr>
         <w:t>Мосполиграф</w:t>
       </w:r>
+      <w:proofErr w:type="spellEnd"/>
       <w:r>
         <w:rPr>
           <w:b/>
@@ -1635,6 +1701,7 @@
         </w:rPr>
         <w:t xml:space="preserve">И в </w:t>
       </w:r>
+      <w:proofErr w:type="spellStart"/>
       <w:r>
         <w:rPr>
           <w:b/>
@@ -1648,7 +1715,15 @@
           <w:b/>
           <w:szCs w:val="28"/>
         </w:rPr>
-        <w:t xml:space="preserve">оссукне </w:t>
+        <w:t>оссукне</w:t>
+      </w:r>
+      <w:proofErr w:type="spellEnd"/>
+      <w:r>
+        <w:rPr>
+          <w:b/>
+          <w:szCs w:val="28"/>
+        </w:rPr>
+        <w:t xml:space="preserve"> </w:t>
       </w:r>
       <w:r>
         <w:rPr>
@@ -1917,14 +1992,30 @@
           <w:sz w:val="28"/>
           <w:szCs w:val="28"/>
         </w:rPr>
-        <w:t>создавая тавтологические и полу</w:t>
-      </w:r>
-      <w:r>
-        <w:rPr>
-          <w:sz w:val="28"/>
-          <w:szCs w:val="28"/>
-        </w:rPr>
-        <w:t xml:space="preserve">тавтологические повторы. </w:t>
+        <w:t xml:space="preserve">создавая тавтологические и </w:t>
+      </w:r>
+      <w:proofErr w:type="spellStart"/>
+      <w:r>
+        <w:rPr>
+          <w:sz w:val="28"/>
+          <w:szCs w:val="28"/>
+        </w:rPr>
+        <w:t>полу</w:t>
+      </w:r>
+      <w:r>
+        <w:rPr>
+          <w:sz w:val="28"/>
+          <w:szCs w:val="28"/>
+        </w:rPr>
+        <w:t>тавтологические</w:t>
+      </w:r>
+      <w:proofErr w:type="spellEnd"/>
+      <w:r>
+        <w:rPr>
+          <w:sz w:val="28"/>
+          <w:szCs w:val="28"/>
+        </w:rPr>
+        <w:t xml:space="preserve"> повторы. </w:t>
       </w:r>
     </w:p>
     <w:p>
@@ -1998,6 +2089,7 @@
         </w:rPr>
         <w:t> </w:t>
       </w:r>
+      <w:proofErr w:type="spellStart"/>
       <w:r>
         <w:rPr>
           <w:rStyle w:val="aa"/>
@@ -2008,6 +2100,7 @@
         </w:rPr>
         <w:t>Мосполиграф</w:t>
       </w:r>
+      <w:proofErr w:type="spellEnd"/>
       <w:r>
         <w:rPr>
           <w:b/>
@@ -2389,7 +2482,23 @@
           <w:sz w:val="28"/>
           <w:szCs w:val="28"/>
         </w:rPr>
-        <w:t xml:space="preserve">При этом стоит отметить, что, хотя в творчестве Маяковского немало примеров использования силлабо-тонической системы стихосложения, поэт традиционно считается приверженцем тонической системы. Так, в исследуемом нами материале тоже преобладает размеры тонической системы (дольник, тактовик и акцентный стих), а в стихотворениях, написанных в силлабо-тонических размерах прослеживается тематические и стилевые </w:t>
+        <w:t xml:space="preserve">При этом стоит отметить, что, хотя в творчестве Маяковского немало примеров использования силлабо-тонической системы стихосложения, поэт традиционно считается приверженцем тонической системы. Так, в исследуемом нами материале тоже преобладает размеры тонической системы (дольник, </w:t>
+      </w:r>
+      <w:proofErr w:type="spellStart"/>
+      <w:r>
+        <w:rPr>
+          <w:sz w:val="28"/>
+          <w:szCs w:val="28"/>
+        </w:rPr>
+        <w:t>тактовик</w:t>
+      </w:r>
+      <w:proofErr w:type="spellEnd"/>
+      <w:r>
+        <w:rPr>
+          <w:sz w:val="28"/>
+          <w:szCs w:val="28"/>
+        </w:rPr>
+        <w:t xml:space="preserve"> и акцентный стих), а в стихотворениях, написанных в силлабо-тонических размерах прослеживается тематические и стилевые </w:t>
       </w:r>
       <w:r>
         <w:rPr>
@@ -2419,14 +2528,39 @@
           <w:sz w:val="28"/>
           <w:szCs w:val="28"/>
         </w:rPr>
-        <w:t xml:space="preserve"> Для тонических размеров иктовая мерность является </w:t>
-      </w:r>
-      <w:r>
-        <w:rPr>
-          <w:sz w:val="28"/>
-          <w:szCs w:val="28"/>
-        </w:rPr>
-        <w:t xml:space="preserve">метрообразующей, однако поэт позволяет себе жонглирование </w:t>
+        <w:t xml:space="preserve"> Для тонических размеров </w:t>
+      </w:r>
+      <w:proofErr w:type="spellStart"/>
+      <w:r>
+        <w:rPr>
+          <w:sz w:val="28"/>
+          <w:szCs w:val="28"/>
+        </w:rPr>
+        <w:t>иктовая</w:t>
+      </w:r>
+      <w:proofErr w:type="spellEnd"/>
+      <w:r>
+        <w:rPr>
+          <w:sz w:val="28"/>
+          <w:szCs w:val="28"/>
+        </w:rPr>
+        <w:t xml:space="preserve"> мерность является </w:t>
+      </w:r>
+      <w:proofErr w:type="spellStart"/>
+      <w:r>
+        <w:rPr>
+          <w:sz w:val="28"/>
+          <w:szCs w:val="28"/>
+        </w:rPr>
+        <w:t>метрообразующей</w:t>
+      </w:r>
+      <w:proofErr w:type="spellEnd"/>
+      <w:r>
+        <w:rPr>
+          <w:sz w:val="28"/>
+          <w:szCs w:val="28"/>
+        </w:rPr>
+        <w:t xml:space="preserve">, однако поэт позволяет себе жонглирование </w:t>
       </w:r>
       <w:r>
         <w:rPr>
@@ -2440,7 +2574,23 @@
           <w:sz w:val="28"/>
           <w:szCs w:val="28"/>
         </w:rPr>
-        <w:t xml:space="preserve">оличеством ударных слогов и в тонике, создавая сложные системы сочленения разномерных структур. </w:t>
+        <w:t xml:space="preserve">оличеством ударных слогов и в тонике, создавая сложные системы сочленения </w:t>
+      </w:r>
+      <w:proofErr w:type="spellStart"/>
+      <w:r>
+        <w:rPr>
+          <w:sz w:val="28"/>
+          <w:szCs w:val="28"/>
+        </w:rPr>
+        <w:t>разномерных</w:t>
+      </w:r>
+      <w:proofErr w:type="spellEnd"/>
+      <w:r>
+        <w:rPr>
+          <w:sz w:val="28"/>
+          <w:szCs w:val="28"/>
+        </w:rPr>
+        <w:t xml:space="preserve"> структур. </w:t>
       </w:r>
     </w:p>
     <w:p>
@@ -2726,6 +2876,7 @@
         </w:rPr>
         <w:t> </w:t>
       </w:r>
+      <w:proofErr w:type="spellStart"/>
       <w:r>
         <w:rPr>
           <w:rStyle w:val="aa"/>
@@ -2736,6 +2887,7 @@
         </w:rPr>
         <w:t>Гуме</w:t>
       </w:r>
+      <w:proofErr w:type="spellEnd"/>
       <w:r>
         <w:rPr>
           <w:rStyle w:val="aa"/>
@@ -2764,6 +2916,7 @@
         </w:rPr>
         <w:t> </w:t>
       </w:r>
+      <w:proofErr w:type="spellStart"/>
       <w:r>
         <w:rPr>
           <w:rStyle w:val="aa"/>
@@ -2774,6 +2927,7 @@
         </w:rPr>
         <w:t>Гума</w:t>
       </w:r>
+      <w:proofErr w:type="spellEnd"/>
       <w:r>
         <w:rPr>
           <w:b/>
@@ -2874,7 +3028,25 @@
           <w:sz w:val="28"/>
           <w:szCs w:val="28"/>
         </w:rPr>
-        <w:t> лучшее из масл.</w:t>
+        <w:t xml:space="preserve"> лучшее из </w:t>
+      </w:r>
+      <w:proofErr w:type="spellStart"/>
+      <w:r>
+        <w:rPr>
+          <w:b/>
+          <w:sz w:val="28"/>
+          <w:szCs w:val="28"/>
+        </w:rPr>
+        <w:t>масл</w:t>
+      </w:r>
+      <w:proofErr w:type="spellEnd"/>
+      <w:r>
+        <w:rPr>
+          <w:b/>
+          <w:sz w:val="28"/>
+          <w:szCs w:val="28"/>
+        </w:rPr>
+        <w:t>.</w:t>
       </w:r>
       <w:r>
         <w:rPr>
@@ -2897,8 +3069,18 @@
           <w:sz w:val="28"/>
           <w:szCs w:val="28"/>
         </w:rPr>
-        <w:t>Для салатов, соусов и прочих ед</w:t>
-      </w:r>
+        <w:t xml:space="preserve">Для салатов, соусов и прочих </w:t>
+      </w:r>
+      <w:proofErr w:type="spellStart"/>
+      <w:r>
+        <w:rPr>
+          <w:b/>
+          <w:sz w:val="28"/>
+          <w:szCs w:val="28"/>
+        </w:rPr>
+        <w:t>ед</w:t>
+      </w:r>
+      <w:proofErr w:type="spellEnd"/>
       <w:r>
         <w:rPr>
           <w:sz w:val="28"/>
@@ -3068,6 +3250,7 @@
         </w:rPr>
         <w:t> </w:t>
       </w:r>
+      <w:proofErr w:type="spellStart"/>
       <w:r>
         <w:rPr>
           <w:rStyle w:val="aa"/>
@@ -3078,6 +3261,7 @@
         </w:rPr>
         <w:t>Гуме</w:t>
       </w:r>
+      <w:proofErr w:type="spellEnd"/>
       <w:r>
         <w:rPr>
           <w:rStyle w:val="aa"/>
@@ -3205,6 +3389,7 @@
         </w:rPr>
         <w:t> </w:t>
       </w:r>
+      <w:proofErr w:type="spellStart"/>
       <w:r>
         <w:rPr>
           <w:rStyle w:val="aa"/>
@@ -3215,6 +3400,7 @@
         </w:rPr>
         <w:t>Гум</w:t>
       </w:r>
+      <w:proofErr w:type="spellEnd"/>
       <w:r>
         <w:rPr>
           <w:b/>
@@ -3249,6 +3435,7 @@
         </w:rPr>
         <w:t> </w:t>
       </w:r>
+      <w:proofErr w:type="spellStart"/>
       <w:r>
         <w:rPr>
           <w:rStyle w:val="aa"/>
@@ -3259,6 +3446,7 @@
         </w:rPr>
         <w:t>Гум</w:t>
       </w:r>
+      <w:proofErr w:type="spellEnd"/>
       <w:r>
         <w:rPr>
           <w:b/>
@@ -3272,7 +3460,23 @@
           <w:sz w:val="28"/>
           <w:szCs w:val="28"/>
         </w:rPr>
-        <w:t xml:space="preserve"> ( 4 (2/2) ударных слога) </w:t>
+        <w:t xml:space="preserve"> </w:t>
+      </w:r>
+      <w:proofErr w:type="gramStart"/>
+      <w:r>
+        <w:rPr>
+          <w:sz w:val="28"/>
+          <w:szCs w:val="28"/>
+        </w:rPr>
+        <w:t>( 4</w:t>
+      </w:r>
+      <w:proofErr w:type="gramEnd"/>
+      <w:r>
+        <w:rPr>
+          <w:sz w:val="28"/>
+          <w:szCs w:val="28"/>
+        </w:rPr>
+        <w:t xml:space="preserve"> (2/2) ударных слога) </w:t>
       </w:r>
     </w:p>
     <w:p>
@@ -3344,14 +3548,31 @@
           <w:sz w:val="28"/>
           <w:szCs w:val="28"/>
         </w:rPr>
-        <w:t xml:space="preserve">Помни, родитель — </w:t>
-      </w:r>
-      <w:r>
-        <w:rPr>
-          <w:sz w:val="28"/>
-          <w:szCs w:val="28"/>
-        </w:rPr>
-        <w:t xml:space="preserve"> (2 ударных слога)</w:t>
+        <w:t xml:space="preserve">Помни, родитель </w:t>
+      </w:r>
+      <w:proofErr w:type="gramStart"/>
+      <w:r>
+        <w:rPr>
+          <w:b/>
+          <w:sz w:val="28"/>
+          <w:szCs w:val="28"/>
+        </w:rPr>
+        <w:t xml:space="preserve">— </w:t>
+      </w:r>
+      <w:r>
+        <w:rPr>
+          <w:sz w:val="28"/>
+          <w:szCs w:val="28"/>
+        </w:rPr>
+        <w:t xml:space="preserve"> (</w:t>
+      </w:r>
+      <w:proofErr w:type="gramEnd"/>
+      <w:r>
+        <w:rPr>
+          <w:sz w:val="28"/>
+          <w:szCs w:val="28"/>
+        </w:rPr>
+        <w:t>2 ударных слога)</w:t>
       </w:r>
       <w:r>
         <w:rPr>
@@ -3366,8 +3587,18 @@
           <w:sz w:val="28"/>
           <w:szCs w:val="28"/>
         </w:rPr>
-        <w:t>В Мосполиграфе</w:t>
-      </w:r>
+        <w:t xml:space="preserve">В </w:t>
+      </w:r>
+      <w:proofErr w:type="spellStart"/>
+      <w:r>
+        <w:rPr>
+          <w:b/>
+          <w:sz w:val="28"/>
+          <w:szCs w:val="28"/>
+        </w:rPr>
+        <w:t>Мосполиграфе</w:t>
+      </w:r>
+      <w:proofErr w:type="spellEnd"/>
       <w:r>
         <w:rPr>
           <w:sz w:val="28"/>
@@ -3418,7 +3649,7 @@
           <w:szCs w:val="28"/>
         </w:rPr>
       </w:pPr>
-      <w:commentRangeStart w:id="12"/>
+      <w:commentRangeStart w:id="11"/>
       <w:r>
         <w:rPr>
           <w:sz w:val="28"/>
@@ -3506,14 +3737,14 @@
         </w:rPr>
         <w:t xml:space="preserve"> </w:t>
       </w:r>
-      <w:commentRangeEnd w:id="12"/>
+      <w:commentRangeEnd w:id="11"/>
       <w:r>
         <w:rPr>
           <w:rStyle w:val="ac"/>
           <w:rFonts w:eastAsiaTheme="minorHAnsi" w:cstheme="minorBidi"/>
           <w:lang w:eastAsia="en-US"/>
         </w:rPr>
-        <w:commentReference w:id="12"/>
+        <w:commentReference w:id="11"/>
       </w:r>
     </w:p>
     <w:p>
@@ -3522,6 +3753,10 @@
         <w:shd w:val="clear" w:color="auto" w:fill="FEFEFE"/>
         <w:spacing w:before="240" w:beforeAutospacing="0" w:after="48" w:afterAutospacing="0" w:line="360" w:lineRule="auto"/>
         <w:ind w:firstLine="1134"/>
+        <w:rPr>
+          <w:sz w:val="28"/>
+          <w:szCs w:val="28"/>
+        </w:rPr>
       </w:pPr>
       <w:r>
         <w:rPr>
@@ -3542,7 +3777,23 @@
           <w:sz w:val="28"/>
           <w:szCs w:val="28"/>
         </w:rPr>
-        <w:t>же тяготение Маяковского к использованию «перелома» с сокращением количества ударных слогов в смыслосодержащих строках</w:t>
+        <w:t xml:space="preserve">же тяготение Маяковского к использованию «перелома» с сокращением количества ударных слогов в </w:t>
+      </w:r>
+      <w:proofErr w:type="spellStart"/>
+      <w:r>
+        <w:rPr>
+          <w:sz w:val="28"/>
+          <w:szCs w:val="28"/>
+        </w:rPr>
+        <w:t>смыслосодержащих</w:t>
+      </w:r>
+      <w:proofErr w:type="spellEnd"/>
+      <w:r>
+        <w:rPr>
+          <w:sz w:val="28"/>
+          <w:szCs w:val="28"/>
+        </w:rPr>
+        <w:t xml:space="preserve"> строках</w:t>
       </w:r>
       <w:r>
         <w:rPr>
@@ -3558,6 +3809,19 @@
         </w:rPr>
         <w:t xml:space="preserve"> </w:t>
       </w:r>
+    </w:p>
+    <w:p>
+      <w:pPr>
+        <w:spacing w:after="160" w:line="259" w:lineRule="auto"/>
+        <w:jc w:val="left"/>
+        <w:rPr>
+          <w:rFonts w:eastAsia="Times New Roman" w:cs="Times New Roman"/>
+          <w:szCs w:val="28"/>
+          <w:lang w:eastAsia="ru-RU"/>
+        </w:rPr>
+      </w:pPr>
+      <w:bookmarkStart w:id="12" w:name="_GoBack"/>
+      <w:bookmarkEnd w:id="12"/>
     </w:p>
     <w:sectPr>
       <w:footerReference w:type="default" r:id="rId10"/>
@@ -3660,9 +3924,11 @@
         </w:rPr>
         <w:annotationRef/>
       </w:r>
+      <w:proofErr w:type="spellStart"/>
       <w:r>
         <w:t>почемц</w:t>
       </w:r>
+      <w:proofErr w:type="spellEnd"/>
     </w:p>
   </w:comment>
   <w:comment w:id="6" w:author="Татьяна В. Цвигун" w:date="2016-05-05T17:09:00Z" w:initials="ТВЦ">
@@ -3745,7 +4011,7 @@
       </w:r>
     </w:p>
   </w:comment>
-  <w:comment w:id="12" w:author="Татьяна В. Цвигун" w:date="2016-05-05T17:17:00Z" w:initials="ТВЦ">
+  <w:comment w:id="11" w:author="Татьяна В. Цвигун" w:date="2016-05-05T17:17:00Z" w:initials="ТВЦ">
     <w:p>
       <w:pPr>
         <w:pStyle w:val="ad"/>
@@ -3757,7 +4023,15 @@
         <w:annotationRef/>
       </w:r>
       <w:r>
-        <w:t xml:space="preserve">это на самом деле не так очевидно, как вам кажется. нужно подробнее, хоть на нескольких примерах, расписать это процессы </w:t>
+        <w:t>это на самом деле не так очевидно, как вам кажется</w:t>
+      </w:r>
+      <w:proofErr w:type="gramStart"/>
+      <w:r>
+        <w:t>.</w:t>
+      </w:r>
+      <w:proofErr w:type="gramEnd"/>
+      <w:r>
+        <w:t xml:space="preserve"> нужно подробнее, хоть на нескольких примерах, расписать это процессы </w:t>
       </w:r>
     </w:p>
   </w:comment>
@@ -3826,7 +4100,7 @@
       <w:rPr>
         <w:noProof/>
       </w:rPr>
-      <w:t>5</w:t>
+      <w:t>6</w:t>
     </w:r>
     <w:r>
       <w:rPr>
@@ -3981,11 +4255,19 @@
       <w:r>
         <w:t xml:space="preserve"> </w:t>
       </w:r>
+      <w:proofErr w:type="spellStart"/>
       <w:r>
         <w:rPr>
           <w:i/>
         </w:rPr>
-        <w:t>Гаспаров М. Л</w:t>
+        <w:t>Гаспаров</w:t>
+      </w:r>
+      <w:proofErr w:type="spellEnd"/>
+      <w:r>
+        <w:rPr>
+          <w:i/>
+        </w:rPr>
+        <w:t xml:space="preserve"> М. Л</w:t>
       </w:r>
       <w:r>
         <w:t>. Фоника// Литературная энцикл</w:t>
@@ -4100,7 +4382,15 @@
         <w:t>Т. 6</w:t>
       </w:r>
       <w:r>
-        <w:t xml:space="preserve"> Стихотворения 1924 года – первой половины 1925 года, поэмы «Владимир Ильич Ленин», «Летающий пролетарий» / Подгот.</w:t>
+        <w:t xml:space="preserve"> Стихотворения 1924 года – первой половины 1925 года, поэмы «Владимир Ильич Ленин», «Летающий пролетарий» / </w:t>
+      </w:r>
+      <w:proofErr w:type="spellStart"/>
+      <w:r>
+        <w:t>Подгот</w:t>
+      </w:r>
+      <w:proofErr w:type="spellEnd"/>
+      <w:r>
+        <w:t>.</w:t>
       </w:r>
       <w:r>
         <w:t xml:space="preserve"> </w:t>
@@ -4109,7 +4399,23 @@
         <w:t>текста и примеч. И</w:t>
       </w:r>
       <w:r>
-        <w:t xml:space="preserve">. С. Эверетов, Ю. Л. Прокушев. </w:t>
+        <w:t xml:space="preserve">. С. </w:t>
+      </w:r>
+      <w:proofErr w:type="spellStart"/>
+      <w:r>
+        <w:t>Эверетов</w:t>
+      </w:r>
+      <w:proofErr w:type="spellEnd"/>
+      <w:r>
+        <w:t xml:space="preserve">, Ю. Л. </w:t>
+      </w:r>
+      <w:proofErr w:type="spellStart"/>
+      <w:r>
+        <w:t>Прокушев</w:t>
+      </w:r>
+      <w:proofErr w:type="spellEnd"/>
+      <w:r>
+        <w:t xml:space="preserve">. </w:t>
       </w:r>
       <w:r>
         <w:t xml:space="preserve"> </w:t>
@@ -4136,6 +4442,7 @@
           </w:rPr>
           <w:t>://</w:t>
         </w:r>
+        <w:proofErr w:type="spellStart"/>
         <w:r>
           <w:rPr>
             <w:rStyle w:val="a3"/>
@@ -4144,6 +4451,7 @@
           </w:rPr>
           <w:t>feb</w:t>
         </w:r>
+        <w:proofErr w:type="spellEnd"/>
         <w:r>
           <w:rPr>
             <w:rStyle w:val="a3"/>
@@ -4166,6 +4474,7 @@
           </w:rPr>
           <w:t>.</w:t>
         </w:r>
+        <w:proofErr w:type="spellStart"/>
         <w:r>
           <w:rPr>
             <w:rStyle w:val="a3"/>
@@ -4174,6 +4483,7 @@
           </w:rPr>
           <w:t>ru</w:t>
         </w:r>
+        <w:proofErr w:type="spellEnd"/>
         <w:r>
           <w:rPr>
             <w:rStyle w:val="a3"/>
@@ -4181,6 +4491,7 @@
           </w:rPr>
           <w:t>/</w:t>
         </w:r>
+        <w:proofErr w:type="spellStart"/>
         <w:r>
           <w:rPr>
             <w:rStyle w:val="a3"/>
@@ -4189,6 +4500,7 @@
           </w:rPr>
           <w:t>feb</w:t>
         </w:r>
+        <w:proofErr w:type="spellEnd"/>
         <w:r>
           <w:rPr>
             <w:rStyle w:val="a3"/>
@@ -4196,6 +4508,7 @@
           </w:rPr>
           <w:t>/</w:t>
         </w:r>
+        <w:proofErr w:type="spellStart"/>
         <w:r>
           <w:rPr>
             <w:rStyle w:val="a3"/>
@@ -4204,6 +4517,7 @@
           </w:rPr>
           <w:t>mayakovsky</w:t>
         </w:r>
+        <w:proofErr w:type="spellEnd"/>
         <w:r>
           <w:rPr>
             <w:rStyle w:val="a3"/>
@@ -4236,13 +4550,21 @@
         </w:r>
       </w:hyperlink>
       <w:r>
-        <w:t xml:space="preserve"> (дата обращения 10.03.2016</w:t>
+        <w:t xml:space="preserve"> (дата обращения </w:t>
+      </w:r>
+      <w:proofErr w:type="gramStart"/>
+      <w:r>
+        <w:t>10.03.2016</w:t>
       </w:r>
       <w:r>
         <w:t xml:space="preserve">г. </w:t>
       </w:r>
       <w:r>
-        <w:t xml:space="preserve">) </w:t>
+        <w:t>)</w:t>
+      </w:r>
+      <w:proofErr w:type="gramEnd"/>
+      <w:r>
+        <w:t xml:space="preserve"> </w:t>
       </w:r>
     </w:p>
   </w:footnote>
@@ -4288,13 +4610,29 @@
         <w:footnoteRef/>
       </w:r>
       <w:r>
-        <w:t xml:space="preserve"> Карабчиевский Ю.А</w:t>
+        <w:t xml:space="preserve"> </w:t>
+      </w:r>
+      <w:proofErr w:type="spellStart"/>
+      <w:r>
+        <w:t>Карабчиевский</w:t>
+      </w:r>
+      <w:proofErr w:type="spellEnd"/>
+      <w:r>
+        <w:t xml:space="preserve"> Ю.А</w:t>
       </w:r>
       <w:r>
         <w:t xml:space="preserve">. Воскресение </w:t>
       </w:r>
       <w:r>
-        <w:t xml:space="preserve">Маяковского (филологический роман ). М., 1990 </w:t>
+        <w:t xml:space="preserve">Маяковского (филологический </w:t>
+      </w:r>
+      <w:proofErr w:type="gramStart"/>
+      <w:r>
+        <w:t>роман )</w:t>
+      </w:r>
+      <w:proofErr w:type="gramEnd"/>
+      <w:r>
+        <w:t xml:space="preserve">. М., 1990 </w:t>
       </w:r>
     </w:p>
   </w:footnote>
@@ -4313,10 +4651,34 @@
         <w:t xml:space="preserve"> </w:t>
       </w:r>
       <w:r>
-        <w:t>Пашков А. В. Звуковая организация поэтической речи В.В. Маяковского. Силлабо-тонический стих: Автореф. дис. …ка</w:t>
-      </w:r>
-      <w:r>
-        <w:t>нд. фил. наук  - М. 2006</w:t>
+        <w:t xml:space="preserve">Пашков А. В. Звуковая организация поэтической речи В.В. Маяковского. Силлабо-тонический стих: </w:t>
+      </w:r>
+      <w:proofErr w:type="spellStart"/>
+      <w:r>
+        <w:t>Автореф</w:t>
+      </w:r>
+      <w:proofErr w:type="spellEnd"/>
+      <w:r>
+        <w:t xml:space="preserve">. </w:t>
+      </w:r>
+      <w:proofErr w:type="spellStart"/>
+      <w:r>
+        <w:t>дис</w:t>
+      </w:r>
+      <w:proofErr w:type="spellEnd"/>
+      <w:r>
+        <w:t>. …ка</w:t>
+      </w:r>
+      <w:r>
+        <w:t xml:space="preserve">нд. фил. </w:t>
+      </w:r>
+      <w:proofErr w:type="gramStart"/>
+      <w:r>
+        <w:t>наук  -</w:t>
+      </w:r>
+      <w:proofErr w:type="gramEnd"/>
+      <w:r>
+        <w:t xml:space="preserve"> М. 2006</w:t>
       </w:r>
       <w:r>
         <w:t xml:space="preserve">.: </w:t>
@@ -4336,6 +4698,7 @@
           </w:rPr>
           <w:t>://</w:t>
         </w:r>
+        <w:proofErr w:type="spellStart"/>
         <w:r>
           <w:rPr>
             <w:rStyle w:val="a3"/>
@@ -4343,6 +4706,7 @@
           </w:rPr>
           <w:t>cheloveknauka</w:t>
         </w:r>
+        <w:proofErr w:type="spellEnd"/>
         <w:r>
           <w:rPr>
             <w:rStyle w:val="a3"/>
@@ -4364,6 +4728,7 @@
           </w:rPr>
           <w:t>/</w:t>
         </w:r>
+        <w:proofErr w:type="spellStart"/>
         <w:r>
           <w:rPr>
             <w:rStyle w:val="a3"/>
@@ -4371,6 +4736,7 @@
           </w:rPr>
           <w:t>zvukovaya</w:t>
         </w:r>
+        <w:proofErr w:type="spellEnd"/>
         <w:r>
           <w:rPr>
             <w:rStyle w:val="a3"/>
@@ -4378,6 +4744,7 @@
           </w:rPr>
           <w:t>-</w:t>
         </w:r>
+        <w:proofErr w:type="spellStart"/>
         <w:r>
           <w:rPr>
             <w:rStyle w:val="a3"/>
@@ -4385,6 +4752,7 @@
           </w:rPr>
           <w:t>organizatsiya</w:t>
         </w:r>
+        <w:proofErr w:type="spellEnd"/>
         <w:r>
           <w:rPr>
             <w:rStyle w:val="a3"/>
@@ -4392,6 +4760,7 @@
           </w:rPr>
           <w:t>-</w:t>
         </w:r>
+        <w:proofErr w:type="spellStart"/>
         <w:r>
           <w:rPr>
             <w:rStyle w:val="a3"/>
@@ -4399,6 +4768,7 @@
           </w:rPr>
           <w:t>poeticheskoy</w:t>
         </w:r>
+        <w:proofErr w:type="spellEnd"/>
         <w:r>
           <w:rPr>
             <w:rStyle w:val="a3"/>
@@ -4406,6 +4776,7 @@
           </w:rPr>
           <w:t>-</w:t>
         </w:r>
+        <w:proofErr w:type="spellStart"/>
         <w:r>
           <w:rPr>
             <w:rStyle w:val="a3"/>
@@ -4413,6 +4784,7 @@
           </w:rPr>
           <w:t>rechi</w:t>
         </w:r>
+        <w:proofErr w:type="spellEnd"/>
         <w:r>
           <w:rPr>
             <w:rStyle w:val="a3"/>
@@ -4448,6 +4820,7 @@
           </w:rPr>
           <w:t>-</w:t>
         </w:r>
+        <w:proofErr w:type="spellStart"/>
         <w:r>
           <w:rPr>
             <w:rStyle w:val="a3"/>
@@ -4455,6 +4828,7 @@
           </w:rPr>
           <w:t>mayakovskogo</w:t>
         </w:r>
+        <w:proofErr w:type="spellEnd"/>
         <w:r>
           <w:rPr>
             <w:rStyle w:val="a3"/>
@@ -4462,6 +4836,7 @@
           </w:rPr>
           <w:t>-</w:t>
         </w:r>
+        <w:proofErr w:type="spellStart"/>
         <w:r>
           <w:rPr>
             <w:rStyle w:val="a3"/>
@@ -4469,6 +4844,7 @@
           </w:rPr>
           <w:t>sillabo</w:t>
         </w:r>
+        <w:proofErr w:type="spellEnd"/>
         <w:r>
           <w:rPr>
             <w:rStyle w:val="a3"/>
@@ -4476,6 +4852,7 @@
           </w:rPr>
           <w:t>-</w:t>
         </w:r>
+        <w:proofErr w:type="spellStart"/>
         <w:r>
           <w:rPr>
             <w:rStyle w:val="a3"/>
@@ -4483,6 +4860,7 @@
           </w:rPr>
           <w:t>tonicheskiy</w:t>
         </w:r>
+        <w:proofErr w:type="spellEnd"/>
         <w:r>
           <w:rPr>
             <w:rStyle w:val="a3"/>
@@ -4490,6 +4868,7 @@
           </w:rPr>
           <w:t>-</w:t>
         </w:r>
+        <w:proofErr w:type="spellStart"/>
         <w:r>
           <w:rPr>
             <w:rStyle w:val="a3"/>
@@ -4497,6 +4876,7 @@
           </w:rPr>
           <w:t>stih</w:t>
         </w:r>
+        <w:proofErr w:type="spellEnd"/>
       </w:hyperlink>
       <w:r>
         <w:t xml:space="preserve"> (дата обращения 22.03.2016 г.)</w:t>
@@ -4596,24 +4976,43 @@
         <w:t xml:space="preserve"> </w:t>
       </w:r>
       <w:r>
-        <w:t>Пашков А. В. Звуковая организация поэтической речи В.В. Маяковского. Силлабо-тонический стих: Автореф. дис. …ка</w:t>
-      </w:r>
-      <w:r>
-        <w:t xml:space="preserve">нд. фил. наук </w:t>
-      </w:r>
-      <w:r>
-        <w:t xml:space="preserve"> - М., </w:t>
+        <w:t xml:space="preserve">Пашков А. В. Звуковая организация поэтической речи В.В. Маяковского. Силлабо-тонический стих: </w:t>
+      </w:r>
+      <w:proofErr w:type="spellStart"/>
+      <w:r>
+        <w:t>Автореф</w:t>
+      </w:r>
+      <w:proofErr w:type="spellEnd"/>
+      <w:r>
+        <w:t xml:space="preserve">. </w:t>
+      </w:r>
+      <w:proofErr w:type="spellStart"/>
+      <w:r>
+        <w:t>дис</w:t>
+      </w:r>
+      <w:proofErr w:type="spellEnd"/>
+      <w:r>
+        <w:t>. …ка</w:t>
+      </w:r>
+      <w:r>
+        <w:t xml:space="preserve">нд. фил. </w:t>
+      </w:r>
+      <w:proofErr w:type="gramStart"/>
+      <w:r>
+        <w:t xml:space="preserve">наук </w:t>
+      </w:r>
+      <w:r>
+        <w:t xml:space="preserve"> -</w:t>
+      </w:r>
+      <w:proofErr w:type="gramEnd"/>
+      <w:r>
+        <w:t xml:space="preserve"> М., </w:t>
       </w:r>
       <w:r>
         <w:t>2006</w:t>
       </w:r>
       <w:r>
-        <w:t>.</w:t>
-      </w:r>
-      <w:bookmarkStart w:id="11" w:name="_GoBack"/>
-      <w:bookmarkEnd w:id="11"/>
-      <w:r>
-        <w:t xml:space="preserve">: </w:t>
+        <w:t xml:space="preserve">.: </w:t>
       </w:r>
       <w:hyperlink r:id="rId4" w:history="1">
         <w:r>
@@ -4630,6 +5029,7 @@
           </w:rPr>
           <w:t>://</w:t>
         </w:r>
+        <w:proofErr w:type="spellStart"/>
         <w:r>
           <w:rPr>
             <w:rStyle w:val="a3"/>
@@ -4637,6 +5037,7 @@
           </w:rPr>
           <w:t>cheloveknauka</w:t>
         </w:r>
+        <w:proofErr w:type="spellEnd"/>
         <w:r>
           <w:rPr>
             <w:rStyle w:val="a3"/>
@@ -4658,6 +5059,7 @@
           </w:rPr>
           <w:t>/</w:t>
         </w:r>
+        <w:proofErr w:type="spellStart"/>
         <w:r>
           <w:rPr>
             <w:rStyle w:val="a3"/>
@@ -4665,6 +5067,7 @@
           </w:rPr>
           <w:t>zvukovaya</w:t>
         </w:r>
+        <w:proofErr w:type="spellEnd"/>
         <w:r>
           <w:rPr>
             <w:rStyle w:val="a3"/>
@@ -4672,6 +5075,7 @@
           </w:rPr>
           <w:t>-</w:t>
         </w:r>
+        <w:proofErr w:type="spellStart"/>
         <w:r>
           <w:rPr>
             <w:rStyle w:val="a3"/>
@@ -4679,6 +5083,7 @@
           </w:rPr>
           <w:t>organizatsiya</w:t>
         </w:r>
+        <w:proofErr w:type="spellEnd"/>
         <w:r>
           <w:rPr>
             <w:rStyle w:val="a3"/>
@@ -4686,6 +5091,7 @@
           </w:rPr>
           <w:t>-</w:t>
         </w:r>
+        <w:proofErr w:type="spellStart"/>
         <w:r>
           <w:rPr>
             <w:rStyle w:val="a3"/>
@@ -4693,6 +5099,7 @@
           </w:rPr>
           <w:t>poeticheskoy</w:t>
         </w:r>
+        <w:proofErr w:type="spellEnd"/>
         <w:r>
           <w:rPr>
             <w:rStyle w:val="a3"/>
@@ -4700,6 +5107,7 @@
           </w:rPr>
           <w:t>-</w:t>
         </w:r>
+        <w:proofErr w:type="spellStart"/>
         <w:r>
           <w:rPr>
             <w:rStyle w:val="a3"/>
@@ -4707,6 +5115,7 @@
           </w:rPr>
           <w:t>rechi</w:t>
         </w:r>
+        <w:proofErr w:type="spellEnd"/>
         <w:r>
           <w:rPr>
             <w:rStyle w:val="a3"/>
@@ -4742,6 +5151,7 @@
           </w:rPr>
           <w:t>-</w:t>
         </w:r>
+        <w:proofErr w:type="spellStart"/>
         <w:r>
           <w:rPr>
             <w:rStyle w:val="a3"/>
@@ -4749,6 +5159,7 @@
           </w:rPr>
           <w:t>mayakovskogo</w:t>
         </w:r>
+        <w:proofErr w:type="spellEnd"/>
         <w:r>
           <w:rPr>
             <w:rStyle w:val="a3"/>
@@ -4756,6 +5167,7 @@
           </w:rPr>
           <w:t>-</w:t>
         </w:r>
+        <w:proofErr w:type="spellStart"/>
         <w:r>
           <w:rPr>
             <w:rStyle w:val="a3"/>
@@ -4763,6 +5175,7 @@
           </w:rPr>
           <w:t>sillabo</w:t>
         </w:r>
+        <w:proofErr w:type="spellEnd"/>
         <w:r>
           <w:rPr>
             <w:rStyle w:val="a3"/>
@@ -4770,6 +5183,7 @@
           </w:rPr>
           <w:t>-</w:t>
         </w:r>
+        <w:proofErr w:type="spellStart"/>
         <w:r>
           <w:rPr>
             <w:rStyle w:val="a3"/>
@@ -4777,6 +5191,7 @@
           </w:rPr>
           <w:t>tonicheskiy</w:t>
         </w:r>
+        <w:proofErr w:type="spellEnd"/>
         <w:r>
           <w:rPr>
             <w:rStyle w:val="a3"/>
@@ -4784,6 +5199,7 @@
           </w:rPr>
           <w:t>-</w:t>
         </w:r>
+        <w:proofErr w:type="spellStart"/>
         <w:r>
           <w:rPr>
             <w:rStyle w:val="a3"/>
@@ -4791,6 +5207,7 @@
           </w:rPr>
           <w:t>stih</w:t>
         </w:r>
+        <w:proofErr w:type="spellEnd"/>
       </w:hyperlink>
       <w:r>
         <w:t xml:space="preserve"> (дата обращения 22.03.2016 г.)</w:t>
@@ -6432,7 +6849,7 @@
 </file>
 
 <file path=customXml/itemProps1.xml><?xml version="1.0" encoding="utf-8"?>
-<ds:datastoreItem xmlns:ds="http://schemas.openxmlformats.org/officeDocument/2006/customXml" ds:itemID="{876732AA-6727-4617-9695-95E8EE93D16C}">
+<ds:datastoreItem xmlns:ds="http://schemas.openxmlformats.org/officeDocument/2006/customXml" ds:itemID="{D294F184-6E98-4BE2-9820-B6BEC603D084}">
   <ds:schemaRefs>
     <ds:schemaRef ds:uri="http://schemas.openxmlformats.org/officeDocument/2006/bibliography"/>
   </ds:schemaRefs>

</xml_diff>